<commit_message>
Updating Week 4 material
</commit_message>
<xml_diff>
--- a/_Generalised Linear Models and Nonparametric Regression (University of Colorado Boulder)/Quizzes.docx
+++ b/_Generalised Linear Models and Nonparametric Regression (University of Colorado Boulder)/Quizzes.docx
@@ -8220,6 +8220,1533 @@
           <w:numId w:val="9"/>
         </w:numPr>
       </w:pPr>
+      <w:r>
+        <w:t>When compared to some common machine learning techniques, such as random forests, generalized additive models have the advantage of clearly showing the contribution of each predictor to the response.</w:t>
+      </w:r>
+    </w:p>
+    <w:p>
+      <w:pPr>
+        <w:pStyle w:val="ListParagraph"/>
+        <w:numPr>
+          <w:ilvl w:val="1"/>
+          <w:numId w:val="9"/>
+        </w:numPr>
+      </w:pPr>
+      <w:r>
+        <w:t>True</w:t>
+      </w:r>
+    </w:p>
+    <w:p>
+      <w:pPr>
+        <w:pStyle w:val="ListParagraph"/>
+        <w:numPr>
+          <w:ilvl w:val="0"/>
+          <w:numId w:val="9"/>
+        </w:numPr>
+      </w:pPr>
+      <w:r>
+        <w:t>Generalized additive models can be thought of as a way to estimate nonlinear relationships between a response and several predictors simultaneously.</w:t>
+      </w:r>
+    </w:p>
+    <w:p>
+      <w:pPr>
+        <w:pStyle w:val="ListParagraph"/>
+        <w:numPr>
+          <w:ilvl w:val="1"/>
+          <w:numId w:val="9"/>
+        </w:numPr>
+      </w:pPr>
+      <w:r>
+        <w:t>True</w:t>
+      </w:r>
+    </w:p>
+    <w:p>
+      <w:pPr>
+        <w:pStyle w:val="ListParagraph"/>
+        <w:numPr>
+          <w:ilvl w:val="0"/>
+          <w:numId w:val="9"/>
+        </w:numPr>
+      </w:pPr>
+      <w:r>
+        <w:t>Generalized additive models strike a nice balance between the interpretable, yet biased, linear model, and the extremely flexible, “black box” machine learning algorithms.</w:t>
+      </w:r>
+    </w:p>
+    <w:p>
+      <w:pPr>
+        <w:pStyle w:val="ListParagraph"/>
+        <w:numPr>
+          <w:ilvl w:val="1"/>
+          <w:numId w:val="9"/>
+        </w:numPr>
+      </w:pPr>
+      <w:r>
+        <w:t>True</w:t>
+      </w:r>
+    </w:p>
+    <w:p>
+      <w:pPr>
+        <w:pStyle w:val="ListParagraph"/>
+        <w:numPr>
+          <w:ilvl w:val="0"/>
+          <w:numId w:val="9"/>
+        </w:numPr>
+      </w:pPr>
+      <w:r>
+        <w:t>Which of the following are additive models?</w:t>
+      </w:r>
+    </w:p>
+    <w:p>
+      <w:pPr>
+        <w:pStyle w:val="ListParagraph"/>
+        <w:numPr>
+          <w:ilvl w:val="1"/>
+          <w:numId w:val="9"/>
+        </w:numPr>
+        <w:rPr>
+          <w:rFonts w:ascii="Cambria Math" w:hAnsi="Cambria Math"/>
+          <w:oMath/>
+        </w:rPr>
+      </w:pPr>
+      <m:oMath>
+        <m:r>
+          <w:rPr>
+            <w:rFonts w:ascii="Cambria Math" w:hAnsi="Cambria Math"/>
+          </w:rPr>
+          <m:t>f</m:t>
+        </m:r>
+        <m:d>
+          <m:dPr>
+            <m:ctrlPr>
+              <w:rPr>
+                <w:rFonts w:ascii="Cambria Math" w:hAnsi="Cambria Math"/>
+                <w:i/>
+              </w:rPr>
+            </m:ctrlPr>
+          </m:dPr>
+          <m:e>
+            <m:sSub>
+              <m:sSubPr>
+                <m:ctrlPr>
+                  <w:rPr>
+                    <w:rFonts w:ascii="Cambria Math" w:hAnsi="Cambria Math"/>
+                    <w:i/>
+                  </w:rPr>
+                </m:ctrlPr>
+              </m:sSubPr>
+              <m:e>
+                <m:r>
+                  <w:rPr>
+                    <w:rFonts w:ascii="Cambria Math" w:hAnsi="Cambria Math"/>
+                  </w:rPr>
+                  <m:t>x</m:t>
+                </m:r>
+              </m:e>
+              <m:sub>
+                <m:r>
+                  <w:rPr>
+                    <w:rFonts w:ascii="Cambria Math" w:hAnsi="Cambria Math"/>
+                  </w:rPr>
+                  <m:t>1</m:t>
+                </m:r>
+              </m:sub>
+            </m:sSub>
+            <m:r>
+              <w:rPr>
+                <w:rFonts w:ascii="Cambria Math" w:hAnsi="Cambria Math"/>
+              </w:rPr>
+              <m:t>,</m:t>
+            </m:r>
+            <m:sSub>
+              <m:sSubPr>
+                <m:ctrlPr>
+                  <w:rPr>
+                    <w:rFonts w:ascii="Cambria Math" w:hAnsi="Cambria Math"/>
+                    <w:i/>
+                  </w:rPr>
+                </m:ctrlPr>
+              </m:sSubPr>
+              <m:e>
+                <m:r>
+                  <w:rPr>
+                    <w:rFonts w:ascii="Cambria Math" w:hAnsi="Cambria Math"/>
+                  </w:rPr>
+                  <m:t>x</m:t>
+                </m:r>
+              </m:e>
+              <m:sub>
+                <m:r>
+                  <w:rPr>
+                    <w:rFonts w:ascii="Cambria Math" w:hAnsi="Cambria Math"/>
+                  </w:rPr>
+                  <m:t>2</m:t>
+                </m:r>
+              </m:sub>
+            </m:sSub>
+            <m:r>
+              <w:rPr>
+                <w:rFonts w:ascii="Cambria Math" w:hAnsi="Cambria Math"/>
+              </w:rPr>
+              <m:t>,</m:t>
+            </m:r>
+            <m:sSub>
+              <m:sSubPr>
+                <m:ctrlPr>
+                  <w:rPr>
+                    <w:rFonts w:ascii="Cambria Math" w:hAnsi="Cambria Math"/>
+                    <w:i/>
+                  </w:rPr>
+                </m:ctrlPr>
+              </m:sSubPr>
+              <m:e>
+                <m:r>
+                  <w:rPr>
+                    <w:rFonts w:ascii="Cambria Math" w:hAnsi="Cambria Math"/>
+                  </w:rPr>
+                  <m:t>x</m:t>
+                </m:r>
+              </m:e>
+              <m:sub>
+                <m:r>
+                  <w:rPr>
+                    <w:rFonts w:ascii="Cambria Math" w:hAnsi="Cambria Math"/>
+                  </w:rPr>
+                  <m:t>3</m:t>
+                </m:r>
+              </m:sub>
+            </m:sSub>
+          </m:e>
+        </m:d>
+        <m:r>
+          <w:rPr>
+            <w:rFonts w:ascii="Cambria Math" w:hAnsi="Cambria Math"/>
+          </w:rPr>
+          <m:t>=</m:t>
+        </m:r>
+        <m:sSub>
+          <m:sSubPr>
+            <m:ctrlPr>
+              <w:rPr>
+                <w:rFonts w:ascii="Cambria Math" w:hAnsi="Cambria Math"/>
+                <w:i/>
+              </w:rPr>
+            </m:ctrlPr>
+          </m:sSubPr>
+          <m:e>
+            <m:r>
+              <w:rPr>
+                <w:rFonts w:ascii="Cambria Math" w:hAnsi="Cambria Math"/>
+              </w:rPr>
+              <m:t>β</m:t>
+            </m:r>
+          </m:e>
+          <m:sub>
+            <m:r>
+              <w:rPr>
+                <w:rFonts w:ascii="Cambria Math" w:hAnsi="Cambria Math"/>
+              </w:rPr>
+              <m:t>0</m:t>
+            </m:r>
+          </m:sub>
+        </m:sSub>
+        <m:r>
+          <w:rPr>
+            <w:rFonts w:ascii="Cambria Math" w:hAnsi="Cambria Math"/>
+          </w:rPr>
+          <m:t>+</m:t>
+        </m:r>
+        <m:sSub>
+          <m:sSubPr>
+            <m:ctrlPr>
+              <w:rPr>
+                <w:rFonts w:ascii="Cambria Math" w:hAnsi="Cambria Math"/>
+                <w:i/>
+              </w:rPr>
+            </m:ctrlPr>
+          </m:sSubPr>
+          <m:e>
+            <m:r>
+              <w:rPr>
+                <w:rFonts w:ascii="Cambria Math" w:hAnsi="Cambria Math"/>
+              </w:rPr>
+              <m:t>β</m:t>
+            </m:r>
+          </m:e>
+          <m:sub>
+            <m:r>
+              <w:rPr>
+                <w:rFonts w:ascii="Cambria Math" w:hAnsi="Cambria Math"/>
+              </w:rPr>
+              <m:t>1</m:t>
+            </m:r>
+          </m:sub>
+        </m:sSub>
+        <m:r>
+          <w:rPr>
+            <w:rFonts w:ascii="Cambria Math" w:hAnsi="Cambria Math"/>
+          </w:rPr>
+          <m:t>lo</m:t>
+        </m:r>
+        <m:func>
+          <m:funcPr>
+            <m:ctrlPr>
+              <w:rPr>
+                <w:rFonts w:ascii="Cambria Math" w:hAnsi="Cambria Math" w:cs="Cambria Math"/>
+                <w:i/>
+              </w:rPr>
+            </m:ctrlPr>
+          </m:funcPr>
+          <m:fName>
+            <m:r>
+              <w:rPr>
+                <w:rFonts w:ascii="Cambria Math" w:hAnsi="Cambria Math"/>
+              </w:rPr>
+              <m:t>g</m:t>
+            </m:r>
+            <m:ctrlPr>
+              <w:rPr>
+                <w:rFonts w:ascii="Cambria Math" w:hAnsi="Cambria Math"/>
+                <w:i/>
+              </w:rPr>
+            </m:ctrlPr>
+          </m:fName>
+          <m:e>
+            <m:d>
+              <m:dPr>
+                <m:ctrlPr>
+                  <w:rPr>
+                    <w:rFonts w:ascii="Cambria Math" w:hAnsi="Cambria Math"/>
+                    <w:i/>
+                  </w:rPr>
+                </m:ctrlPr>
+              </m:dPr>
+              <m:e>
+                <m:sSub>
+                  <m:sSubPr>
+                    <m:ctrlPr>
+                      <w:rPr>
+                        <w:rFonts w:ascii="Cambria Math" w:hAnsi="Cambria Math"/>
+                        <w:i/>
+                      </w:rPr>
+                    </m:ctrlPr>
+                  </m:sSubPr>
+                  <m:e>
+                    <m:r>
+                      <w:rPr>
+                        <w:rFonts w:ascii="Cambria Math" w:hAnsi="Cambria Math"/>
+                      </w:rPr>
+                      <m:t>x</m:t>
+                    </m:r>
+                  </m:e>
+                  <m:sub>
+                    <m:r>
+                      <w:rPr>
+                        <w:rFonts w:ascii="Cambria Math" w:hAnsi="Cambria Math"/>
+                      </w:rPr>
+                      <m:t>1</m:t>
+                    </m:r>
+                  </m:sub>
+                </m:sSub>
+                <m:sSubSup>
+                  <m:sSubSupPr>
+                    <m:ctrlPr>
+                      <w:rPr>
+                        <w:rFonts w:ascii="Cambria Math" w:hAnsi="Cambria Math" w:cs="Calibri"/>
+                        <w:i/>
+                      </w:rPr>
+                    </m:ctrlPr>
+                  </m:sSubSupPr>
+                  <m:e>
+                    <m:r>
+                      <w:rPr>
+                        <w:rFonts w:ascii="Cambria Math" w:hAnsi="Cambria Math"/>
+                      </w:rPr>
+                      <m:t>x</m:t>
+                    </m:r>
+                    <m:ctrlPr>
+                      <w:rPr>
+                        <w:rFonts w:ascii="Cambria Math" w:hAnsi="Cambria Math"/>
+                        <w:i/>
+                      </w:rPr>
+                    </m:ctrlPr>
+                  </m:e>
+                  <m:sub>
+                    <m:r>
+                      <w:rPr>
+                        <w:rFonts w:ascii="Cambria Math" w:hAnsi="Cambria Math"/>
+                      </w:rPr>
+                      <m:t>3</m:t>
+                    </m:r>
+                    <m:ctrlPr>
+                      <w:rPr>
+                        <w:rFonts w:ascii="Cambria Math" w:hAnsi="Cambria Math"/>
+                        <w:i/>
+                      </w:rPr>
+                    </m:ctrlPr>
+                  </m:sub>
+                  <m:sup>
+                    <m:sSub>
+                      <m:sSubPr>
+                        <m:ctrlPr>
+                          <w:rPr>
+                            <w:rFonts w:ascii="Cambria Math" w:hAnsi="Cambria Math" w:cs="Calibri"/>
+                            <w:i/>
+                          </w:rPr>
+                        </m:ctrlPr>
+                      </m:sSubPr>
+                      <m:e>
+                        <m:r>
+                          <w:rPr>
+                            <w:rFonts w:ascii="Cambria Math" w:hAnsi="Cambria Math" w:cs="Calibri"/>
+                          </w:rPr>
+                          <m:t>β</m:t>
+                        </m:r>
+                      </m:e>
+                      <m:sub>
+                        <m:r>
+                          <w:rPr>
+                            <w:rFonts w:ascii="Cambria Math" w:hAnsi="Cambria Math"/>
+                          </w:rPr>
+                          <m:t>2</m:t>
+                        </m:r>
+                      </m:sub>
+                    </m:sSub>
+                  </m:sup>
+                </m:sSubSup>
+              </m:e>
+            </m:d>
+          </m:e>
+        </m:func>
+        <m:r>
+          <w:rPr>
+            <w:rFonts w:ascii="Cambria Math" w:hAnsi="Cambria Math" w:cs="Calibri"/>
+          </w:rPr>
+          <m:t>-</m:t>
+        </m:r>
+        <m:sSub>
+          <m:sSubPr>
+            <m:ctrlPr>
+              <w:rPr>
+                <w:rFonts w:ascii="Cambria Math" w:hAnsi="Cambria Math" w:cs="Calibri"/>
+                <w:i/>
+              </w:rPr>
+            </m:ctrlPr>
+          </m:sSubPr>
+          <m:e>
+            <m:r>
+              <w:rPr>
+                <w:rFonts w:ascii="Cambria Math" w:hAnsi="Cambria Math" w:cs="Calibri"/>
+              </w:rPr>
+              <m:t>β</m:t>
+            </m:r>
+          </m:e>
+          <m:sub>
+            <m:r>
+              <w:rPr>
+                <w:rFonts w:ascii="Cambria Math" w:hAnsi="Cambria Math"/>
+              </w:rPr>
+              <m:t>2</m:t>
+            </m:r>
+          </m:sub>
+        </m:sSub>
+        <m:sSup>
+          <m:sSupPr>
+            <m:ctrlPr>
+              <w:rPr>
+                <w:rFonts w:ascii="Cambria Math" w:hAnsi="Cambria Math"/>
+                <w:i/>
+              </w:rPr>
+            </m:ctrlPr>
+          </m:sSupPr>
+          <m:e>
+            <m:r>
+              <w:rPr>
+                <w:rFonts w:ascii="Cambria Math" w:hAnsi="Cambria Math"/>
+              </w:rPr>
+              <m:t>5</m:t>
+            </m:r>
+          </m:e>
+          <m:sup>
+            <m:sSub>
+              <m:sSubPr>
+                <m:ctrlPr>
+                  <w:rPr>
+                    <w:rFonts w:ascii="Cambria Math" w:hAnsi="Cambria Math"/>
+                    <w:i/>
+                  </w:rPr>
+                </m:ctrlPr>
+              </m:sSubPr>
+              <m:e>
+                <m:r>
+                  <w:rPr>
+                    <w:rFonts w:ascii="Cambria Math" w:hAnsi="Cambria Math"/>
+                  </w:rPr>
+                  <m:t>x</m:t>
+                </m:r>
+              </m:e>
+              <m:sub>
+                <m:r>
+                  <w:rPr>
+                    <w:rFonts w:ascii="Cambria Math" w:hAnsi="Cambria Math"/>
+                  </w:rPr>
+                  <m:t>3</m:t>
+                </m:r>
+              </m:sub>
+            </m:sSub>
+          </m:sup>
+        </m:sSup>
+      </m:oMath>
+      <w:r>
+        <w:rPr>
+          <w:rFonts w:eastAsiaTheme="minorEastAsia"/>
+        </w:rPr>
+        <w:t xml:space="preserve"> (log laws!).</w:t>
+      </w:r>
+    </w:p>
+    <w:p>
+      <w:pPr>
+        <w:pStyle w:val="ListParagraph"/>
+        <w:numPr>
+          <w:ilvl w:val="1"/>
+          <w:numId w:val="9"/>
+        </w:numPr>
+        <w:rPr>
+          <w:rFonts w:ascii="Cambria Math" w:hAnsi="Cambria Math"/>
+          <w:oMath/>
+        </w:rPr>
+      </w:pPr>
+      <m:oMath>
+        <m:r>
+          <w:rPr>
+            <w:rFonts w:ascii="Cambria Math" w:hAnsi="Cambria Math"/>
+          </w:rPr>
+          <m:t>f(</m:t>
+        </m:r>
+        <m:sSub>
+          <m:sSubPr>
+            <m:ctrlPr>
+              <w:rPr>
+                <w:rFonts w:ascii="Cambria Math" w:hAnsi="Cambria Math"/>
+                <w:i/>
+              </w:rPr>
+            </m:ctrlPr>
+          </m:sSubPr>
+          <m:e>
+            <m:r>
+              <w:rPr>
+                <w:rFonts w:ascii="Cambria Math" w:hAnsi="Cambria Math"/>
+              </w:rPr>
+              <m:t>x</m:t>
+            </m:r>
+          </m:e>
+          <m:sub>
+            <m:r>
+              <w:rPr>
+                <w:rFonts w:ascii="Cambria Math" w:hAnsi="Cambria Math"/>
+              </w:rPr>
+              <m:t>1</m:t>
+            </m:r>
+          </m:sub>
+        </m:sSub>
+        <m:r>
+          <w:rPr>
+            <w:rFonts w:ascii="Cambria Math" w:hAnsi="Cambria Math"/>
+          </w:rPr>
+          <m:t>,</m:t>
+        </m:r>
+        <m:sSub>
+          <m:sSubPr>
+            <m:ctrlPr>
+              <w:rPr>
+                <w:rFonts w:ascii="Cambria Math" w:hAnsi="Cambria Math"/>
+                <w:i/>
+              </w:rPr>
+            </m:ctrlPr>
+          </m:sSubPr>
+          <m:e>
+            <m:r>
+              <w:rPr>
+                <w:rFonts w:ascii="Cambria Math" w:hAnsi="Cambria Math"/>
+              </w:rPr>
+              <m:t>x</m:t>
+            </m:r>
+          </m:e>
+          <m:sub>
+            <m:r>
+              <w:rPr>
+                <w:rFonts w:ascii="Cambria Math" w:hAnsi="Cambria Math"/>
+              </w:rPr>
+              <m:t>2</m:t>
+            </m:r>
+          </m:sub>
+        </m:sSub>
+        <m:r>
+          <w:rPr>
+            <w:rFonts w:ascii="Cambria Math" w:hAnsi="Cambria Math"/>
+          </w:rPr>
+          <m:t>)=π+</m:t>
+        </m:r>
+        <m:sSub>
+          <m:sSubPr>
+            <m:ctrlPr>
+              <w:rPr>
+                <w:rFonts w:ascii="Cambria Math" w:hAnsi="Cambria Math"/>
+                <w:i/>
+              </w:rPr>
+            </m:ctrlPr>
+          </m:sSubPr>
+          <m:e>
+            <m:r>
+              <w:rPr>
+                <w:rFonts w:ascii="Cambria Math" w:hAnsi="Cambria Math"/>
+              </w:rPr>
+              <m:t>β</m:t>
+            </m:r>
+          </m:e>
+          <m:sub>
+            <m:r>
+              <w:rPr>
+                <w:rFonts w:ascii="Cambria Math" w:hAnsi="Cambria Math"/>
+              </w:rPr>
+              <m:t>1</m:t>
+            </m:r>
+          </m:sub>
+        </m:sSub>
+        <m:sSup>
+          <m:sSupPr>
+            <m:ctrlPr>
+              <w:rPr>
+                <w:rFonts w:ascii="Cambria Math" w:hAnsi="Cambria Math"/>
+                <w:i/>
+              </w:rPr>
+            </m:ctrlPr>
+          </m:sSupPr>
+          <m:e>
+            <m:r>
+              <w:rPr>
+                <w:rFonts w:ascii="Cambria Math" w:hAnsi="Cambria Math"/>
+              </w:rPr>
+              <m:t>e</m:t>
+            </m:r>
+          </m:e>
+          <m:sup>
+            <m:sSub>
+              <m:sSubPr>
+                <m:ctrlPr>
+                  <w:rPr>
+                    <w:rFonts w:ascii="Cambria Math" w:hAnsi="Cambria Math"/>
+                    <w:i/>
+                  </w:rPr>
+                </m:ctrlPr>
+              </m:sSubPr>
+              <m:e>
+                <m:r>
+                  <w:rPr>
+                    <w:rFonts w:ascii="Cambria Math" w:hAnsi="Cambria Math"/>
+                  </w:rPr>
+                  <m:t>x</m:t>
+                </m:r>
+              </m:e>
+              <m:sub>
+                <m:r>
+                  <w:rPr>
+                    <w:rFonts w:ascii="Cambria Math" w:hAnsi="Cambria Math"/>
+                  </w:rPr>
+                  <m:t>1</m:t>
+                </m:r>
+              </m:sub>
+            </m:sSub>
+          </m:sup>
+        </m:sSup>
+        <m:r>
+          <w:rPr>
+            <w:rFonts w:ascii="Cambria Math" w:hAnsi="Cambria Math"/>
+          </w:rPr>
+          <m:t xml:space="preserve"> -</m:t>
+        </m:r>
+        <m:sSup>
+          <m:sSupPr>
+            <m:ctrlPr>
+              <w:rPr>
+                <w:rFonts w:ascii="Cambria Math" w:hAnsi="Cambria Math"/>
+                <w:i/>
+              </w:rPr>
+            </m:ctrlPr>
+          </m:sSupPr>
+          <m:e>
+            <m:r>
+              <w:rPr>
+                <w:rFonts w:ascii="Cambria Math" w:hAnsi="Cambria Math"/>
+              </w:rPr>
+              <m:t>5</m:t>
+            </m:r>
+          </m:e>
+          <m:sup>
+            <m:sSub>
+              <m:sSubPr>
+                <m:ctrlPr>
+                  <w:rPr>
+                    <w:rFonts w:ascii="Cambria Math" w:hAnsi="Cambria Math"/>
+                    <w:i/>
+                  </w:rPr>
+                </m:ctrlPr>
+              </m:sSubPr>
+              <m:e>
+                <m:r>
+                  <w:rPr>
+                    <w:rFonts w:ascii="Cambria Math" w:hAnsi="Cambria Math"/>
+                  </w:rPr>
+                  <m:t>x</m:t>
+                </m:r>
+              </m:e>
+              <m:sub>
+                <m:r>
+                  <w:rPr>
+                    <w:rFonts w:ascii="Cambria Math" w:hAnsi="Cambria Math"/>
+                  </w:rPr>
+                  <m:t>2</m:t>
+                </m:r>
+              </m:sub>
+            </m:sSub>
+          </m:sup>
+        </m:sSup>
+        <m:r>
+          <w:rPr>
+            <w:rFonts w:ascii="Cambria Math" w:hAnsi="Cambria Math"/>
+          </w:rPr>
+          <m:t>​</m:t>
+        </m:r>
+      </m:oMath>
+    </w:p>
+    <w:p>
+      <w:pPr>
+        <w:pStyle w:val="ListParagraph"/>
+        <w:numPr>
+          <w:ilvl w:val="1"/>
+          <w:numId w:val="9"/>
+        </w:numPr>
+        <w:rPr>
+          <w:rFonts w:ascii="Cambria Math" w:hAnsi="Cambria Math"/>
+          <w:oMath/>
+        </w:rPr>
+      </w:pPr>
+      <m:oMath>
+        <m:r>
+          <w:rPr>
+            <w:rFonts w:ascii="Cambria Math" w:hAnsi="Cambria Math"/>
+          </w:rPr>
+          <m:t>f(</m:t>
+        </m:r>
+        <m:sSub>
+          <m:sSubPr>
+            <m:ctrlPr>
+              <w:rPr>
+                <w:rFonts w:ascii="Cambria Math" w:hAnsi="Cambria Math"/>
+                <w:i/>
+              </w:rPr>
+            </m:ctrlPr>
+          </m:sSubPr>
+          <m:e>
+            <m:r>
+              <w:rPr>
+                <w:rFonts w:ascii="Cambria Math" w:hAnsi="Cambria Math"/>
+              </w:rPr>
+              <m:t>x</m:t>
+            </m:r>
+          </m:e>
+          <m:sub>
+            <m:r>
+              <w:rPr>
+                <w:rFonts w:ascii="Cambria Math" w:hAnsi="Cambria Math"/>
+              </w:rPr>
+              <m:t>1</m:t>
+            </m:r>
+          </m:sub>
+        </m:sSub>
+        <m:r>
+          <w:rPr>
+            <w:rFonts w:ascii="Cambria Math" w:hAnsi="Cambria Math"/>
+          </w:rPr>
+          <m:t>,</m:t>
+        </m:r>
+        <m:sSub>
+          <m:sSubPr>
+            <m:ctrlPr>
+              <w:rPr>
+                <w:rFonts w:ascii="Cambria Math" w:hAnsi="Cambria Math"/>
+                <w:i/>
+              </w:rPr>
+            </m:ctrlPr>
+          </m:sSubPr>
+          <m:e>
+            <m:r>
+              <w:rPr>
+                <w:rFonts w:ascii="Cambria Math" w:hAnsi="Cambria Math"/>
+              </w:rPr>
+              <m:t>x</m:t>
+            </m:r>
+          </m:e>
+          <m:sub>
+            <m:r>
+              <w:rPr>
+                <w:rFonts w:ascii="Cambria Math" w:hAnsi="Cambria Math"/>
+              </w:rPr>
+              <m:t>2</m:t>
+            </m:r>
+          </m:sub>
+        </m:sSub>
+        <m:r>
+          <w:rPr>
+            <w:rFonts w:ascii="Cambria Math" w:hAnsi="Cambria Math"/>
+          </w:rPr>
+          <m:t>,</m:t>
+        </m:r>
+        <m:sSub>
+          <m:sSubPr>
+            <m:ctrlPr>
+              <w:rPr>
+                <w:rFonts w:ascii="Cambria Math" w:hAnsi="Cambria Math"/>
+                <w:i/>
+              </w:rPr>
+            </m:ctrlPr>
+          </m:sSubPr>
+          <m:e>
+            <m:r>
+              <w:rPr>
+                <w:rFonts w:ascii="Cambria Math" w:hAnsi="Cambria Math"/>
+              </w:rPr>
+              <m:t>x</m:t>
+            </m:r>
+          </m:e>
+          <m:sub>
+            <m:r>
+              <w:rPr>
+                <w:rFonts w:ascii="Cambria Math" w:hAnsi="Cambria Math"/>
+              </w:rPr>
+              <m:t>3</m:t>
+            </m:r>
+          </m:sub>
+        </m:sSub>
+        <m:r>
+          <w:rPr>
+            <w:rFonts w:ascii="Cambria Math" w:hAnsi="Cambria Math"/>
+          </w:rPr>
+          <m:t>)=</m:t>
+        </m:r>
+        <m:sSub>
+          <m:sSubPr>
+            <m:ctrlPr>
+              <w:rPr>
+                <w:rFonts w:ascii="Cambria Math" w:hAnsi="Cambria Math"/>
+                <w:i/>
+              </w:rPr>
+            </m:ctrlPr>
+          </m:sSubPr>
+          <m:e>
+            <m:r>
+              <w:rPr>
+                <w:rFonts w:ascii="Cambria Math" w:hAnsi="Cambria Math"/>
+              </w:rPr>
+              <m:t>β</m:t>
+            </m:r>
+          </m:e>
+          <m:sub>
+            <m:r>
+              <w:rPr>
+                <w:rFonts w:ascii="Cambria Math" w:hAnsi="Cambria Math"/>
+              </w:rPr>
+              <m:t>0</m:t>
+            </m:r>
+          </m:sub>
+        </m:sSub>
+        <m:sSub>
+          <m:sSubPr>
+            <m:ctrlPr>
+              <w:rPr>
+                <w:rFonts w:ascii="Cambria Math" w:hAnsi="Cambria Math"/>
+                <w:i/>
+              </w:rPr>
+            </m:ctrlPr>
+          </m:sSubPr>
+          <m:e>
+            <m:r>
+              <w:rPr>
+                <w:rFonts w:ascii="Cambria Math" w:hAnsi="Cambria Math"/>
+              </w:rPr>
+              <m:t>x</m:t>
+            </m:r>
+          </m:e>
+          <m:sub>
+            <m:r>
+              <w:rPr>
+                <w:rFonts w:ascii="Cambria Math" w:hAnsi="Cambria Math"/>
+              </w:rPr>
+              <m:t>1</m:t>
+            </m:r>
+          </m:sub>
+        </m:sSub>
+        <m:r>
+          <w:rPr>
+            <w:rFonts w:ascii="Cambria Math" w:hAnsi="Cambria Math"/>
+          </w:rPr>
+          <m:t>+</m:t>
+        </m:r>
+        <m:sSub>
+          <m:sSubPr>
+            <m:ctrlPr>
+              <w:rPr>
+                <w:rFonts w:ascii="Cambria Math" w:hAnsi="Cambria Math"/>
+                <w:i/>
+              </w:rPr>
+            </m:ctrlPr>
+          </m:sSubPr>
+          <m:e>
+            <m:r>
+              <w:rPr>
+                <w:rFonts w:ascii="Cambria Math" w:hAnsi="Cambria Math"/>
+              </w:rPr>
+              <m:t>β</m:t>
+            </m:r>
+          </m:e>
+          <m:sub>
+            <m:r>
+              <w:rPr>
+                <w:rFonts w:ascii="Cambria Math" w:hAnsi="Cambria Math"/>
+              </w:rPr>
+              <m:t>1</m:t>
+            </m:r>
+          </m:sub>
+        </m:sSub>
+        <m:sSub>
+          <m:sSubPr>
+            <m:ctrlPr>
+              <w:rPr>
+                <w:rFonts w:ascii="Cambria Math" w:hAnsi="Cambria Math"/>
+                <w:i/>
+              </w:rPr>
+            </m:ctrlPr>
+          </m:sSubPr>
+          <m:e>
+            <m:r>
+              <w:rPr>
+                <w:rFonts w:ascii="Cambria Math" w:hAnsi="Cambria Math"/>
+              </w:rPr>
+              <m:t>x</m:t>
+            </m:r>
+          </m:e>
+          <m:sub>
+            <m:r>
+              <w:rPr>
+                <w:rFonts w:ascii="Cambria Math" w:hAnsi="Cambria Math"/>
+              </w:rPr>
+              <m:t>1</m:t>
+            </m:r>
+          </m:sub>
+        </m:sSub>
+        <m:r>
+          <w:rPr>
+            <w:rFonts w:ascii="Cambria Math" w:hAnsi="Cambria Math"/>
+          </w:rPr>
+          <m:t>+cos</m:t>
+        </m:r>
+        <m:r>
+          <w:rPr>
+            <w:rFonts w:ascii="Cambria Math" w:hAnsi="Cambria Math" w:cs="Cambria Math"/>
+          </w:rPr>
+          <m:t>⁡</m:t>
+        </m:r>
+        <m:r>
+          <w:rPr>
+            <w:rFonts w:ascii="Cambria Math" w:hAnsi="Cambria Math"/>
+          </w:rPr>
+          <m:t>(</m:t>
+        </m:r>
+        <m:r>
+          <w:rPr>
+            <w:rFonts w:ascii="Cambria Math" w:hAnsi="Cambria Math" w:cs="Calibri"/>
+          </w:rPr>
+          <m:t>π</m:t>
+        </m:r>
+        <m:sSub>
+          <m:sSubPr>
+            <m:ctrlPr>
+              <w:rPr>
+                <w:rFonts w:ascii="Cambria Math" w:hAnsi="Cambria Math"/>
+                <w:i/>
+              </w:rPr>
+            </m:ctrlPr>
+          </m:sSubPr>
+          <m:e>
+            <m:r>
+              <w:rPr>
+                <w:rFonts w:ascii="Cambria Math" w:hAnsi="Cambria Math"/>
+              </w:rPr>
+              <m:t>x</m:t>
+            </m:r>
+          </m:e>
+          <m:sub>
+            <m:r>
+              <w:rPr>
+                <w:rFonts w:ascii="Cambria Math" w:hAnsi="Cambria Math"/>
+              </w:rPr>
+              <m:t>2</m:t>
+            </m:r>
+          </m:sub>
+        </m:sSub>
+        <m:r>
+          <w:rPr>
+            <w:rFonts w:ascii="Cambria Math" w:hAnsi="Cambria Math"/>
+          </w:rPr>
+          <m:t>)+</m:t>
+        </m:r>
+        <m:sSub>
+          <m:sSubPr>
+            <m:ctrlPr>
+              <w:rPr>
+                <w:rFonts w:ascii="Cambria Math" w:hAnsi="Cambria Math" w:cs="Calibri"/>
+                <w:i/>
+              </w:rPr>
+            </m:ctrlPr>
+          </m:sSubPr>
+          <m:e>
+            <m:r>
+              <w:rPr>
+                <w:rFonts w:ascii="Cambria Math" w:hAnsi="Cambria Math" w:cs="Calibri"/>
+              </w:rPr>
+              <m:t>β</m:t>
+            </m:r>
+            <m:ctrlPr>
+              <w:rPr>
+                <w:rFonts w:ascii="Cambria Math" w:hAnsi="Cambria Math"/>
+                <w:i/>
+              </w:rPr>
+            </m:ctrlPr>
+          </m:e>
+          <m:sub>
+            <m:r>
+              <w:rPr>
+                <w:rFonts w:ascii="Cambria Math" w:hAnsi="Cambria Math"/>
+              </w:rPr>
+              <m:t>3</m:t>
+            </m:r>
+          </m:sub>
+        </m:sSub>
+        <m:sSubSup>
+          <m:sSubSupPr>
+            <m:ctrlPr>
+              <w:rPr>
+                <w:rFonts w:ascii="Cambria Math" w:hAnsi="Cambria Math"/>
+                <w:i/>
+              </w:rPr>
+            </m:ctrlPr>
+          </m:sSubSupPr>
+          <m:e>
+            <m:r>
+              <w:rPr>
+                <w:rFonts w:ascii="Cambria Math" w:hAnsi="Cambria Math"/>
+              </w:rPr>
+              <m:t>x</m:t>
+            </m:r>
+          </m:e>
+          <m:sub>
+            <m:r>
+              <w:rPr>
+                <w:rFonts w:ascii="Cambria Math" w:hAnsi="Cambria Math"/>
+              </w:rPr>
+              <m:t>2</m:t>
+            </m:r>
+          </m:sub>
+          <m:sup>
+            <m:r>
+              <w:rPr>
+                <w:rFonts w:ascii="Cambria Math" w:hAnsi="Cambria Math"/>
+              </w:rPr>
+              <m:t>2</m:t>
+            </m:r>
+          </m:sup>
+        </m:sSubSup>
+        <m:r>
+          <w:rPr>
+            <w:rFonts w:ascii="Cambria Math" w:hAnsi="Cambria Math"/>
+          </w:rPr>
+          <m:t>+</m:t>
+        </m:r>
+        <m:sSup>
+          <m:sSupPr>
+            <m:ctrlPr>
+              <w:rPr>
+                <w:rFonts w:ascii="Cambria Math" w:hAnsi="Cambria Math" w:cs="Cambria Math"/>
+                <w:i/>
+              </w:rPr>
+            </m:ctrlPr>
+          </m:sSupPr>
+          <m:e>
+            <m:r>
+              <m:rPr>
+                <m:sty m:val="p"/>
+              </m:rPr>
+              <w:rPr>
+                <w:rFonts w:ascii="Cambria Math" w:hAnsi="Cambria Math"/>
+              </w:rPr>
+              <m:t>sin</m:t>
+            </m:r>
+            <m:ctrlPr>
+              <w:rPr>
+                <w:rFonts w:ascii="Cambria Math" w:hAnsi="Cambria Math"/>
+                <w:i/>
+              </w:rPr>
+            </m:ctrlPr>
+          </m:e>
+          <m:sup>
+            <m:r>
+              <w:rPr>
+                <w:rFonts w:ascii="Cambria Math" w:hAnsi="Cambria Math"/>
+              </w:rPr>
+              <m:t>2</m:t>
+            </m:r>
+          </m:sup>
+        </m:sSup>
+        <m:r>
+          <w:rPr>
+            <w:rFonts w:ascii="Cambria Math" w:hAnsi="Cambria Math"/>
+          </w:rPr>
+          <m:t>(</m:t>
+        </m:r>
+        <m:sSub>
+          <m:sSubPr>
+            <m:ctrlPr>
+              <w:rPr>
+                <w:rFonts w:ascii="Cambria Math" w:hAnsi="Cambria Math"/>
+                <w:i/>
+              </w:rPr>
+            </m:ctrlPr>
+          </m:sSubPr>
+          <m:e>
+            <m:r>
+              <w:rPr>
+                <w:rFonts w:ascii="Cambria Math" w:hAnsi="Cambria Math"/>
+              </w:rPr>
+              <m:t>x</m:t>
+            </m:r>
+          </m:e>
+          <m:sub>
+            <m:r>
+              <w:rPr>
+                <w:rFonts w:ascii="Cambria Math" w:hAnsi="Cambria Math"/>
+              </w:rPr>
+              <m:t>3</m:t>
+            </m:r>
+          </m:sub>
+        </m:sSub>
+        <m:r>
+          <w:rPr>
+            <w:rFonts w:ascii="Cambria Math" w:hAnsi="Cambria Math"/>
+          </w:rPr>
+          <m:t>)</m:t>
+        </m:r>
+      </m:oMath>
+    </w:p>
+    <w:p>
+      <w:pPr>
+        <w:pStyle w:val="ListParagraph"/>
+        <w:numPr>
+          <w:ilvl w:val="0"/>
+          <w:numId w:val="9"/>
+        </w:numPr>
+      </w:pPr>
+      <w:r>
+        <w:t>Additive models will work well when strong interactions between predictors exist.</w:t>
+      </w:r>
+    </w:p>
+    <w:p>
+      <w:pPr>
+        <w:pStyle w:val="ListParagraph"/>
+        <w:numPr>
+          <w:ilvl w:val="1"/>
+          <w:numId w:val="9"/>
+        </w:numPr>
+      </w:pPr>
+      <w:r>
+        <w:t>False</w:t>
+      </w:r>
+    </w:p>
+    <w:p>
+      <w:pPr>
+        <w:pStyle w:val="ListParagraph"/>
+        <w:numPr>
+          <w:ilvl w:val="0"/>
+          <w:numId w:val="9"/>
+        </w:numPr>
+      </w:pPr>
+      <w:r>
+        <w:t>Generalized additive models have trouble incorporating non-normal (e.g., binomial) responses.</w:t>
+      </w:r>
+    </w:p>
+    <w:p>
+      <w:pPr>
+        <w:pStyle w:val="ListParagraph"/>
+        <w:numPr>
+          <w:ilvl w:val="1"/>
+          <w:numId w:val="9"/>
+        </w:numPr>
+      </w:pPr>
+      <w:r>
+        <w:t>False</w:t>
+      </w:r>
+    </w:p>
+    <w:p>
+      <w:pPr>
+        <w:pStyle w:val="ListParagraph"/>
+        <w:numPr>
+          <w:ilvl w:val="0"/>
+          <w:numId w:val="9"/>
+        </w:numPr>
+      </w:pPr>
+      <w:r>
+        <w:t>Generalized additive models are typically more biased than standard linear regression models.</w:t>
+      </w:r>
+    </w:p>
+    <w:p>
+      <w:pPr>
+        <w:pStyle w:val="ListParagraph"/>
+        <w:numPr>
+          <w:ilvl w:val="1"/>
+          <w:numId w:val="9"/>
+        </w:numPr>
+      </w:pPr>
+      <w:r>
+        <w:t>False</w:t>
+      </w:r>
+    </w:p>
+    <w:p>
+      <w:pPr>
+        <w:pStyle w:val="ListParagraph"/>
+        <w:numPr>
+          <w:ilvl w:val="0"/>
+          <w:numId w:val="9"/>
+        </w:numPr>
+      </w:pPr>
+      <w:r>
+        <w:t xml:space="preserve">Suppose that a response </w:t>
+      </w:r>
+      <m:oMath>
+        <m:r>
+          <w:rPr>
+            <w:rFonts w:ascii="Cambria Math" w:hAnsi="Cambria Math"/>
+          </w:rPr>
+          <m:t>y</m:t>
+        </m:r>
+      </m:oMath>
+      <w:r>
+        <w:t xml:space="preserve"> is related nonlinearly to a (continuous) predictor </w:t>
+      </w:r>
+      <m:oMath>
+        <m:sSub>
+          <m:sSubPr>
+            <m:ctrlPr>
+              <w:rPr>
+                <w:rFonts w:ascii="Cambria Math" w:hAnsi="Cambria Math"/>
+                <w:i/>
+              </w:rPr>
+            </m:ctrlPr>
+          </m:sSubPr>
+          <m:e>
+            <m:r>
+              <w:rPr>
+                <w:rFonts w:ascii="Cambria Math" w:hAnsi="Cambria Math"/>
+              </w:rPr>
+              <m:t>x</m:t>
+            </m:r>
+          </m:e>
+          <m:sub>
+            <m:r>
+              <w:rPr>
+                <w:rFonts w:ascii="Cambria Math" w:hAnsi="Cambria Math"/>
+              </w:rPr>
+              <m:t>1</m:t>
+            </m:r>
+          </m:sub>
+        </m:sSub>
+      </m:oMath>
+      <w:r>
+        <w:t xml:space="preserve">​, linearly to a (continuous) predictor </w:t>
+      </w:r>
+      <m:oMath>
+        <m:sSub>
+          <m:sSubPr>
+            <m:ctrlPr>
+              <w:rPr>
+                <w:rFonts w:ascii="Cambria Math" w:hAnsi="Cambria Math"/>
+                <w:i/>
+              </w:rPr>
+            </m:ctrlPr>
+          </m:sSubPr>
+          <m:e>
+            <m:r>
+              <w:rPr>
+                <w:rFonts w:ascii="Cambria Math" w:hAnsi="Cambria Math"/>
+              </w:rPr>
+              <m:t>x</m:t>
+            </m:r>
+          </m:e>
+          <m:sub>
+            <m:r>
+              <w:rPr>
+                <w:rFonts w:ascii="Cambria Math" w:hAnsi="Cambria Math"/>
+              </w:rPr>
+              <m:t>2</m:t>
+            </m:r>
+          </m:sub>
+        </m:sSub>
+      </m:oMath>
+      <w:r>
+        <w:t xml:space="preserve">​, and linearly to a three-level factor </w:t>
+      </w:r>
+      <m:oMath>
+        <m:sSub>
+          <m:sSubPr>
+            <m:ctrlPr>
+              <w:rPr>
+                <w:rFonts w:ascii="Cambria Math" w:hAnsi="Cambria Math"/>
+                <w:i/>
+              </w:rPr>
+            </m:ctrlPr>
+          </m:sSubPr>
+          <m:e>
+            <m:r>
+              <w:rPr>
+                <w:rFonts w:ascii="Cambria Math" w:hAnsi="Cambria Math"/>
+              </w:rPr>
+              <m:t>x</m:t>
+            </m:r>
+          </m:e>
+          <m:sub>
+            <m:r>
+              <w:rPr>
+                <w:rFonts w:ascii="Cambria Math" w:hAnsi="Cambria Math"/>
+              </w:rPr>
+              <m:t>3</m:t>
+            </m:r>
+          </m:sub>
+        </m:sSub>
+      </m:oMath>
+      <w:r>
+        <w:t xml:space="preserve">​. Then: </w:t>
+      </w:r>
+    </w:p>
+    <w:p>
+      <w:pPr>
+        <w:pStyle w:val="ListParagraph"/>
+      </w:pPr>
+      <w:r>
+        <w:rPr>
+          <w:noProof/>
+        </w:rPr>
+        <w:drawing>
+          <wp:inline distT="0" distB="0" distL="0" distR="0" wp14:anchorId="6A55D89B" wp14:editId="1801F14E">
+            <wp:extent cx="3023598" cy="2160000"/>
+            <wp:effectExtent l="0" t="0" r="5715" b="0"/>
+            <wp:docPr id="1450760153" name="Picture 2"/>
+            <wp:cNvGraphicFramePr>
+              <a:graphicFrameLocks xmlns:a="http://schemas.openxmlformats.org/drawingml/2006/main" noChangeAspect="1"/>
+            </wp:cNvGraphicFramePr>
+            <a:graphic xmlns:a="http://schemas.openxmlformats.org/drawingml/2006/main">
+              <a:graphicData uri="http://schemas.openxmlformats.org/drawingml/2006/picture">
+                <pic:pic xmlns:pic="http://schemas.openxmlformats.org/drawingml/2006/picture">
+                  <pic:nvPicPr>
+                    <pic:cNvPr id="0" name="Picture 6"/>
+                    <pic:cNvPicPr>
+                      <a:picLocks noChangeAspect="1" noChangeArrowheads="1"/>
+                    </pic:cNvPicPr>
+                  </pic:nvPicPr>
+                  <pic:blipFill>
+                    <a:blip r:embed="rId8" cstate="print">
+                      <a:extLst>
+                        <a:ext uri="{28A0092B-C50C-407E-A947-70E740481C1C}">
+                          <a14:useLocalDpi xmlns:a14="http://schemas.microsoft.com/office/drawing/2010/main" val="0"/>
+                        </a:ext>
+                      </a:extLst>
+                    </a:blip>
+                    <a:srcRect/>
+                    <a:stretch>
+                      <a:fillRect/>
+                    </a:stretch>
+                  </pic:blipFill>
+                  <pic:spPr bwMode="auto">
+                    <a:xfrm>
+                      <a:off x="0" y="0"/>
+                      <a:ext cx="3023598" cy="2160000"/>
+                    </a:xfrm>
+                    <a:prstGeom prst="rect">
+                      <a:avLst/>
+                    </a:prstGeom>
+                    <a:noFill/>
+                    <a:ln>
+                      <a:noFill/>
+                    </a:ln>
+                  </pic:spPr>
+                </pic:pic>
+              </a:graphicData>
+            </a:graphic>
+          </wp:inline>
+        </w:drawing>
+      </w:r>
+    </w:p>
+    <w:p>
+      <w:pPr>
+        <w:pStyle w:val="ListParagraph"/>
+        <w:numPr>
+          <w:ilvl w:val="1"/>
+          <w:numId w:val="9"/>
+        </w:numPr>
+      </w:pPr>
+      <w:r>
+        <w:t xml:space="preserve">For a one-unit increase in </w:t>
+      </w:r>
+      <m:oMath>
+        <m:sSub>
+          <m:sSubPr>
+            <m:ctrlPr>
+              <w:rPr>
+                <w:rFonts w:ascii="Cambria Math" w:hAnsi="Cambria Math"/>
+                <w:i/>
+              </w:rPr>
+            </m:ctrlPr>
+          </m:sSubPr>
+          <m:e>
+            <m:r>
+              <w:rPr>
+                <w:rFonts w:ascii="Cambria Math" w:hAnsi="Cambria Math"/>
+              </w:rPr>
+              <m:t>x</m:t>
+            </m:r>
+          </m:e>
+          <m:sub>
+            <m:r>
+              <w:rPr>
+                <w:rFonts w:ascii="Cambria Math" w:hAnsi="Cambria Math"/>
+              </w:rPr>
+              <m:t>2</m:t>
+            </m:r>
+          </m:sub>
+        </m:sSub>
+      </m:oMath>
+      <w:r>
+        <w:t xml:space="preserve">​, the mean change in </w:t>
+      </w:r>
+      <m:oMath>
+        <m:r>
+          <w:rPr>
+            <w:rFonts w:ascii="Cambria Math" w:hAnsi="Cambria Math"/>
+          </w:rPr>
+          <m:t>y</m:t>
+        </m:r>
+      </m:oMath>
+      <w:r>
+        <w:t xml:space="preserve"> is approximately </w:t>
+      </w:r>
+      <m:oMath>
+        <m:r>
+          <w:rPr>
+            <w:rFonts w:ascii="Cambria Math" w:hAnsi="Cambria Math"/>
+          </w:rPr>
+          <m:t>2.81</m:t>
+        </m:r>
+      </m:oMath>
+      <w:r>
+        <w:t>, adjusting for other predictors.</w:t>
+      </w:r>
+    </w:p>
+    <w:p>
+      <w:pPr>
+        <w:pStyle w:val="ListParagraph"/>
+        <w:numPr>
+          <w:ilvl w:val="1"/>
+          <w:numId w:val="9"/>
+        </w:numPr>
+      </w:pPr>
+      <w:r>
+        <w:t xml:space="preserve">The mean change in </w:t>
+      </w:r>
+      <m:oMath>
+        <m:r>
+          <w:rPr>
+            <w:rFonts w:ascii="Cambria Math" w:hAnsi="Cambria Math"/>
+          </w:rPr>
+          <m:t>y</m:t>
+        </m:r>
+      </m:oMath>
+      <w:r>
+        <w:t xml:space="preserve"> for one-unit increase in </w:t>
+      </w:r>
+      <m:oMath>
+        <m:sSub>
+          <m:sSubPr>
+            <m:ctrlPr>
+              <w:rPr>
+                <w:rFonts w:ascii="Cambria Math" w:hAnsi="Cambria Math"/>
+                <w:i/>
+              </w:rPr>
+            </m:ctrlPr>
+          </m:sSubPr>
+          <m:e>
+            <m:r>
+              <w:rPr>
+                <w:rFonts w:ascii="Cambria Math" w:hAnsi="Cambria Math"/>
+              </w:rPr>
+              <m:t>x</m:t>
+            </m:r>
+          </m:e>
+          <m:sub>
+            <m:r>
+              <w:rPr>
+                <w:rFonts w:ascii="Cambria Math" w:hAnsi="Cambria Math"/>
+              </w:rPr>
+              <m:t>1</m:t>
+            </m:r>
+          </m:sub>
+        </m:sSub>
+      </m:oMath>
+      <w:r>
+        <w:t>​, adjusting for other predictors, depends on the value of</w:t>
+      </w:r>
+      <w:r>
+        <w:rPr>
+          <w:rFonts w:eastAsiaTheme="minorEastAsia"/>
+        </w:rPr>
+        <w:t xml:space="preserve"> </w:t>
+      </w:r>
+      <m:oMath>
+        <m:sSub>
+          <m:sSubPr>
+            <m:ctrlPr>
+              <w:rPr>
+                <w:rFonts w:ascii="Cambria Math" w:hAnsi="Cambria Math"/>
+                <w:i/>
+              </w:rPr>
+            </m:ctrlPr>
+          </m:sSubPr>
+          <m:e>
+            <m:r>
+              <w:rPr>
+                <w:rFonts w:ascii="Cambria Math" w:hAnsi="Cambria Math"/>
+              </w:rPr>
+              <m:t>x</m:t>
+            </m:r>
+          </m:e>
+          <m:sub>
+            <m:r>
+              <w:rPr>
+                <w:rFonts w:ascii="Cambria Math" w:hAnsi="Cambria Math"/>
+              </w:rPr>
+              <m:t>1</m:t>
+            </m:r>
+          </m:sub>
+        </m:sSub>
+      </m:oMath>
+      <w:r>
+        <w:t>​.</w:t>
+      </w:r>
     </w:p>
     <w:p/>
     <w:p>
@@ -8227,6 +9754,7 @@
         <w:pStyle w:val="Heading2"/>
       </w:pPr>
       <w:r>
+        <w:lastRenderedPageBreak/>
         <w:t>Inference and Data Analysis</w:t>
       </w:r>
     </w:p>
@@ -8238,6 +9766,480 @@
           <w:numId w:val="10"/>
         </w:numPr>
       </w:pPr>
+      <w:r>
+        <w:t>In a generalized additive model, if a smooth term has an effective degrees of freedom close to 1, then that term should enter linearly into the model.</w:t>
+      </w:r>
+    </w:p>
+    <w:p>
+      <w:pPr>
+        <w:pStyle w:val="ListParagraph"/>
+        <w:numPr>
+          <w:ilvl w:val="1"/>
+          <w:numId w:val="10"/>
+        </w:numPr>
+      </w:pPr>
+      <w:r>
+        <w:t>True</w:t>
+      </w:r>
+    </w:p>
+    <w:p>
+      <w:pPr>
+        <w:pStyle w:val="ListParagraph"/>
+        <w:numPr>
+          <w:ilvl w:val="0"/>
+          <w:numId w:val="10"/>
+        </w:numPr>
+      </w:pPr>
+      <w:r>
+        <w:t xml:space="preserve">The tests in the summary of the </w:t>
+      </w:r>
+      <w:proofErr w:type="gramStart"/>
+      <w:r>
+        <w:rPr>
+          <w:rFonts w:ascii="Cambria Math" w:hAnsi="Cambria Math"/>
+        </w:rPr>
+        <w:t>gam(</w:t>
+      </w:r>
+      <w:proofErr w:type="gramEnd"/>
+      <w:r>
+        <w:rPr>
+          <w:rFonts w:ascii="Cambria Math" w:hAnsi="Cambria Math"/>
+        </w:rPr>
+        <w:t>)</w:t>
+      </w:r>
+      <w:r>
+        <w:t xml:space="preserve"> function (in the </w:t>
+      </w:r>
+      <w:proofErr w:type="spellStart"/>
+      <w:r>
+        <w:t>mgcv</w:t>
+      </w:r>
+      <w:proofErr w:type="spellEnd"/>
+      <w:r>
+        <w:t xml:space="preserve"> package) associated with the smooth terms are (approximately) F-tests that test the hypothesis that the given smooth term is zero vs non</w:t>
+      </w:r>
+      <w:r>
+        <w:t>-</w:t>
+      </w:r>
+      <w:r>
+        <w:t>zero.</w:t>
+      </w:r>
+    </w:p>
+    <w:p>
+      <w:pPr>
+        <w:pStyle w:val="ListParagraph"/>
+        <w:numPr>
+          <w:ilvl w:val="1"/>
+          <w:numId w:val="10"/>
+        </w:numPr>
+      </w:pPr>
+      <w:r>
+        <w:t>True</w:t>
+      </w:r>
+    </w:p>
+    <w:p>
+      <w:pPr>
+        <w:pStyle w:val="ListParagraph"/>
+        <w:numPr>
+          <w:ilvl w:val="0"/>
+          <w:numId w:val="10"/>
+        </w:numPr>
+      </w:pPr>
+      <w:r>
+        <w:t xml:space="preserve">The adjusted </w:t>
+      </w:r>
+      <m:oMath>
+        <m:sSup>
+          <m:sSupPr>
+            <m:ctrlPr>
+              <w:rPr>
+                <w:rFonts w:ascii="Cambria Math" w:hAnsi="Cambria Math"/>
+                <w:i/>
+              </w:rPr>
+            </m:ctrlPr>
+          </m:sSupPr>
+          <m:e>
+            <m:r>
+              <w:rPr>
+                <w:rFonts w:ascii="Cambria Math" w:hAnsi="Cambria Math"/>
+              </w:rPr>
+              <m:t>R</m:t>
+            </m:r>
+          </m:e>
+          <m:sup>
+            <m:r>
+              <w:rPr>
+                <w:rFonts w:ascii="Cambria Math" w:hAnsi="Cambria Math"/>
+              </w:rPr>
+              <m:t>2</m:t>
+            </m:r>
+          </m:sup>
+        </m:sSup>
+      </m:oMath>
+      <w:r>
+        <w:t xml:space="preserve"> is reported as a percentage, and is equal to </w:t>
+      </w:r>
+      <m:oMath>
+        <m:sSup>
+          <m:sSupPr>
+            <m:ctrlPr>
+              <w:rPr>
+                <w:rFonts w:ascii="Cambria Math" w:hAnsi="Cambria Math"/>
+                <w:i/>
+              </w:rPr>
+            </m:ctrlPr>
+          </m:sSupPr>
+          <m:e>
+            <m:r>
+              <w:rPr>
+                <w:rFonts w:ascii="Cambria Math" w:hAnsi="Cambria Math"/>
+              </w:rPr>
+              <m:t>R</m:t>
+            </m:r>
+          </m:e>
+          <m:sup>
+            <m:r>
+              <w:rPr>
+                <w:rFonts w:ascii="Cambria Math" w:hAnsi="Cambria Math"/>
+              </w:rPr>
+              <m:t>2</m:t>
+            </m:r>
+          </m:sup>
+        </m:sSup>
+        <m:r>
+          <w:rPr>
+            <w:rFonts w:ascii="Cambria Math" w:hAnsi="Cambria Math"/>
+          </w:rPr>
+          <m:t>=1-</m:t>
+        </m:r>
+        <m:f>
+          <m:fPr>
+            <m:ctrlPr>
+              <w:rPr>
+                <w:rFonts w:ascii="Cambria Math" w:hAnsi="Cambria Math"/>
+                <w:i/>
+              </w:rPr>
+            </m:ctrlPr>
+          </m:fPr>
+          <m:num>
+            <m:r>
+              <w:rPr>
+                <w:rFonts w:ascii="Cambria Math" w:hAnsi="Cambria Math"/>
+              </w:rPr>
+              <m:t>RD</m:t>
+            </m:r>
+          </m:num>
+          <m:den>
+            <m:r>
+              <w:rPr>
+                <w:rFonts w:ascii="Cambria Math" w:hAnsi="Cambria Math"/>
+              </w:rPr>
+              <m:t>ND</m:t>
+            </m:r>
+          </m:den>
+        </m:f>
+      </m:oMath>
+      <w:r>
+        <w:t xml:space="preserve">, where </w:t>
+      </w:r>
+      <m:oMath>
+        <m:r>
+          <w:rPr>
+            <w:rFonts w:ascii="Cambria Math" w:hAnsi="Cambria Math"/>
+          </w:rPr>
+          <m:t>RD</m:t>
+        </m:r>
+      </m:oMath>
+      <w:r>
+        <w:t xml:space="preserve"> is the residual deviance and </w:t>
+      </w:r>
+      <m:oMath>
+        <m:r>
+          <w:rPr>
+            <w:rFonts w:ascii="Cambria Math" w:hAnsi="Cambria Math"/>
+          </w:rPr>
+          <m:t>N</m:t>
+        </m:r>
+        <m:r>
+          <w:rPr>
+            <w:rFonts w:ascii="Cambria Math" w:hAnsi="Cambria Math"/>
+          </w:rPr>
+          <m:t>D</m:t>
+        </m:r>
+      </m:oMath>
+      <w:r>
+        <w:t xml:space="preserve"> is the null deviance.</w:t>
+      </w:r>
+    </w:p>
+    <w:p>
+      <w:pPr>
+        <w:pStyle w:val="ListParagraph"/>
+        <w:numPr>
+          <w:ilvl w:val="1"/>
+          <w:numId w:val="10"/>
+        </w:numPr>
+      </w:pPr>
+      <w:r>
+        <w:t>False</w:t>
+      </w:r>
+    </w:p>
+    <w:p>
+      <w:pPr>
+        <w:pStyle w:val="ListParagraph"/>
+        <w:numPr>
+          <w:ilvl w:val="0"/>
+          <w:numId w:val="10"/>
+        </w:numPr>
+      </w:pPr>
+      <w:r>
+        <w:t xml:space="preserve">In the context of generalized additive models, the adjusted </w:t>
+      </w:r>
+      <m:oMath>
+        <m:sSup>
+          <m:sSupPr>
+            <m:ctrlPr>
+              <w:rPr>
+                <w:rFonts w:ascii="Cambria Math" w:hAnsi="Cambria Math"/>
+                <w:i/>
+              </w:rPr>
+            </m:ctrlPr>
+          </m:sSupPr>
+          <m:e>
+            <m:r>
+              <w:rPr>
+                <w:rFonts w:ascii="Cambria Math" w:hAnsi="Cambria Math"/>
+              </w:rPr>
+              <m:t>R</m:t>
+            </m:r>
+          </m:e>
+          <m:sup>
+            <m:r>
+              <w:rPr>
+                <w:rFonts w:ascii="Cambria Math" w:hAnsi="Cambria Math"/>
+              </w:rPr>
+              <m:t>2</m:t>
+            </m:r>
+          </m:sup>
+        </m:sSup>
+      </m:oMath>
+      <w:r>
+        <w:t xml:space="preserve"> is reasonable to use for model comparisons.</w:t>
+      </w:r>
+    </w:p>
+    <w:p>
+      <w:pPr>
+        <w:pStyle w:val="ListParagraph"/>
+        <w:numPr>
+          <w:ilvl w:val="1"/>
+          <w:numId w:val="10"/>
+        </w:numPr>
+      </w:pPr>
+      <w:r>
+        <w:t>True</w:t>
+      </w:r>
+    </w:p>
+    <w:p>
+      <w:pPr>
+        <w:pStyle w:val="ListParagraph"/>
+        <w:numPr>
+          <w:ilvl w:val="0"/>
+          <w:numId w:val="10"/>
+        </w:numPr>
+      </w:pPr>
+      <w:r>
+        <w:t>The trees data frame has 31 observations on 3 variables.</w:t>
+      </w:r>
+    </w:p>
+    <w:p>
+      <w:pPr>
+        <w:pStyle w:val="ListParagraph"/>
+      </w:pPr>
+      <w:r>
+        <w:t xml:space="preserve">1. </w:t>
+      </w:r>
+      <w:r>
+        <w:rPr>
+          <w:b/>
+          <w:bCs/>
+        </w:rPr>
+        <w:t>Girth</w:t>
+      </w:r>
+      <w:r>
+        <w:t>:</w:t>
+      </w:r>
+      <w:r>
+        <w:t xml:space="preserve">      T</w:t>
+      </w:r>
+      <w:r>
+        <w:t>ree diameter in inches</w:t>
+      </w:r>
+    </w:p>
+    <w:p>
+      <w:pPr>
+        <w:pStyle w:val="ListParagraph"/>
+      </w:pPr>
+      <w:r>
+        <w:t xml:space="preserve">2. </w:t>
+      </w:r>
+      <w:r>
+        <w:rPr>
+          <w:b/>
+          <w:bCs/>
+        </w:rPr>
+        <w:t>Height</w:t>
+      </w:r>
+      <w:r>
+        <w:t xml:space="preserve">: </w:t>
+      </w:r>
+      <w:r>
+        <w:t xml:space="preserve">  </w:t>
+      </w:r>
+      <w:r>
+        <w:t>Height in ft</w:t>
+      </w:r>
+    </w:p>
+    <w:p>
+      <w:pPr>
+        <w:pStyle w:val="ListParagraph"/>
+      </w:pPr>
+      <w:r>
+        <w:t xml:space="preserve">3. </w:t>
+      </w:r>
+      <w:r>
+        <w:rPr>
+          <w:b/>
+          <w:bCs/>
+        </w:rPr>
+        <w:t>Volume</w:t>
+      </w:r>
+      <w:r>
+        <w:t>: Volume of timber in cubic ft</w:t>
+      </w:r>
+    </w:p>
+    <w:p>
+      <w:pPr>
+        <w:pStyle w:val="ListParagraph"/>
+      </w:pPr>
+      <w:r>
+        <w:t>Consider a GAM fit to the data, where Volume is the response and Girth and Height are predictors</w:t>
+      </w:r>
+      <w:r>
+        <w:t>.</w:t>
+      </w:r>
+    </w:p>
+    <w:p>
+      <w:pPr>
+        <w:pStyle w:val="ListParagraph"/>
+      </w:pPr>
+      <w:r>
+        <w:rPr>
+          <w:noProof/>
+        </w:rPr>
+        <w:drawing>
+          <wp:inline distT="0" distB="0" distL="0" distR="0" wp14:anchorId="4B8DD796" wp14:editId="7639181D">
+            <wp:extent cx="3368958" cy="2160000"/>
+            <wp:effectExtent l="0" t="0" r="3175" b="0"/>
+            <wp:docPr id="463602620" name="Picture 5"/>
+            <wp:cNvGraphicFramePr>
+              <a:graphicFrameLocks xmlns:a="http://schemas.openxmlformats.org/drawingml/2006/main" noChangeAspect="1"/>
+            </wp:cNvGraphicFramePr>
+            <a:graphic xmlns:a="http://schemas.openxmlformats.org/drawingml/2006/main">
+              <a:graphicData uri="http://schemas.openxmlformats.org/drawingml/2006/picture">
+                <pic:pic xmlns:pic="http://schemas.openxmlformats.org/drawingml/2006/picture">
+                  <pic:nvPicPr>
+                    <pic:cNvPr id="0" name="Picture 18"/>
+                    <pic:cNvPicPr>
+                      <a:picLocks noChangeAspect="1" noChangeArrowheads="1"/>
+                    </pic:cNvPicPr>
+                  </pic:nvPicPr>
+                  <pic:blipFill>
+                    <a:blip r:embed="rId9" cstate="print">
+                      <a:extLst>
+                        <a:ext uri="{28A0092B-C50C-407E-A947-70E740481C1C}">
+                          <a14:useLocalDpi xmlns:a14="http://schemas.microsoft.com/office/drawing/2010/main" val="0"/>
+                        </a:ext>
+                      </a:extLst>
+                    </a:blip>
+                    <a:srcRect/>
+                    <a:stretch>
+                      <a:fillRect/>
+                    </a:stretch>
+                  </pic:blipFill>
+                  <pic:spPr bwMode="auto">
+                    <a:xfrm>
+                      <a:off x="0" y="0"/>
+                      <a:ext cx="3368958" cy="2160000"/>
+                    </a:xfrm>
+                    <a:prstGeom prst="rect">
+                      <a:avLst/>
+                    </a:prstGeom>
+                    <a:noFill/>
+                    <a:ln>
+                      <a:noFill/>
+                    </a:ln>
+                  </pic:spPr>
+                </pic:pic>
+              </a:graphicData>
+            </a:graphic>
+          </wp:inline>
+        </w:drawing>
+      </w:r>
+    </w:p>
+    <w:p>
+      <w:pPr>
+        <w:pStyle w:val="ListParagraph"/>
+      </w:pPr>
+      <w:r>
+        <w:t>Height should stay in the model non</w:t>
+      </w:r>
+      <w:r>
+        <w:t>-</w:t>
+      </w:r>
+      <w:r>
+        <w:t>parametrically.</w:t>
+      </w:r>
+    </w:p>
+    <w:p>
+      <w:pPr>
+        <w:pStyle w:val="ListParagraph"/>
+        <w:numPr>
+          <w:ilvl w:val="1"/>
+          <w:numId w:val="10"/>
+        </w:numPr>
+      </w:pPr>
+      <w:r>
+        <w:t>False</w:t>
+      </w:r>
+    </w:p>
+    <w:p>
+      <w:pPr>
+        <w:pStyle w:val="ListParagraph"/>
+        <w:numPr>
+          <w:ilvl w:val="0"/>
+          <w:numId w:val="10"/>
+        </w:numPr>
+      </w:pPr>
+      <w:r>
+        <w:t>The small p-value associated with Girth suggests that it should enter the model non</w:t>
+      </w:r>
+      <w:r>
+        <w:t>-</w:t>
+      </w:r>
+      <w:r>
+        <w:t>parametrically.</w:t>
+      </w:r>
+    </w:p>
+    <w:p>
+      <w:pPr>
+        <w:pStyle w:val="ListParagraph"/>
+        <w:numPr>
+          <w:ilvl w:val="1"/>
+          <w:numId w:val="10"/>
+        </w:numPr>
+      </w:pPr>
+      <w:r>
+        <w:t>False</w:t>
+      </w:r>
     </w:p>
     <w:p/>
     <w:sectPr>
@@ -8255,8 +10257,8 @@
   <w:abstractNum w:abstractNumId="0" w15:restartNumberingAfterBreak="0">
     <w:nsid w:val="09646537"/>
     <w:multiLevelType w:val="hybridMultilevel"/>
-    <w:tmpl w:val="15640DEE"/>
-    <w:lvl w:ilvl="0" w:tplc="0C09000F">
+    <w:tmpl w:val="72580944"/>
+    <w:lvl w:ilvl="0" w:tplc="D5E694D0">
       <w:start w:val="1"/>
       <w:numFmt w:val="decimal"/>
       <w:lvlText w:val="%1."/>
@@ -8265,10 +10267,12 @@
         <w:ind w:left="720" w:hanging="360"/>
       </w:pPr>
       <w:rPr>
-        <w:rFonts w:hint="default"/>
+        <w:rFonts w:asciiTheme="minorHAnsi" w:eastAsiaTheme="minorEastAsia" w:hAnsiTheme="minorHAnsi" w:cstheme="minorBidi" w:hint="default"/>
+        <w:i w:val="0"/>
+        <w:noProof w:val="0"/>
       </w:rPr>
     </w:lvl>
-    <w:lvl w:ilvl="1" w:tplc="0C090019" w:tentative="1">
+    <w:lvl w:ilvl="1" w:tplc="E000DA82">
       <w:start w:val="1"/>
       <w:numFmt w:val="lowerLetter"/>
       <w:lvlText w:val="%2."/>
@@ -8276,6 +10280,11 @@
       <w:pPr>
         <w:ind w:left="1440" w:hanging="360"/>
       </w:pPr>
+      <w:rPr>
+        <w:rFonts w:asciiTheme="minorHAnsi" w:eastAsiaTheme="minorEastAsia" w:hAnsiTheme="minorHAnsi" w:cstheme="minorBidi"/>
+        <w:i w:val="0"/>
+        <w:noProof w:val="0"/>
+      </w:rPr>
     </w:lvl>
     <w:lvl w:ilvl="2" w:tplc="0C09001B" w:tentative="1">
       <w:start w:val="1"/>
@@ -8357,7 +10366,7 @@
         <w:rFonts w:hint="default"/>
       </w:rPr>
     </w:lvl>
-    <w:lvl w:ilvl="1" w:tplc="0C090019" w:tentative="1">
+    <w:lvl w:ilvl="1" w:tplc="0C090019">
       <w:start w:val="1"/>
       <w:numFmt w:val="lowerLetter"/>
       <w:lvlText w:val="%2."/>

</xml_diff>